<commit_message>
Update Proyecto de Fin de Grado - Mario Heras Peña.docx
</commit_message>
<xml_diff>
--- a/Docs/Proyecto de Fin de Grado - Mario Heras Peña.docx
+++ b/Docs/Proyecto de Fin de Grado - Mario Heras Peña.docx
@@ -2076,7 +2076,6 @@
     <w:p>
       <w:pPr>
         <w:pStyle w:val="Normal"/>
-        <w:bidi w:val="0"/>
         <w:spacing w:before="0" w:beforeAutospacing="off" w:after="160" w:afterAutospacing="off" w:line="259" w:lineRule="auto"/>
         <w:ind w:left="0" w:right="0"/>
         <w:jc w:val="left"/>
@@ -2112,19 +2111,31 @@
           <w:sz w:val="24"/>
           <w:szCs w:val="24"/>
         </w:rPr>
-        <w:t>esto</w:t>
-      </w:r>
-      <w:r>
-        <w:rPr>
-          <w:rFonts w:ascii="Arial Nova" w:hAnsi="Arial Nova" w:eastAsia="Arial Nova" w:cs="Arial Nova"/>
-          <w:b w:val="0"/>
-          <w:bCs w:val="0"/>
-          <w:i w:val="0"/>
-          <w:iCs w:val="0"/>
-          <w:sz w:val="24"/>
-          <w:szCs w:val="24"/>
-        </w:rPr>
-        <w:t xml:space="preserve"> parece evidente el por qué escoger esta arquitectura para un proyecto pequeño. Costear un servidor que aloje partidas pequeñas de entre 2 a 4 jugadores no es rentable.</w:t>
+        <w:t>esto,</w:t>
+      </w:r>
+      <w:r>
+        <w:rPr>
+          <w:rFonts w:ascii="Arial Nova" w:hAnsi="Arial Nova" w:eastAsia="Arial Nova" w:cs="Arial Nova"/>
+          <w:b w:val="0"/>
+          <w:bCs w:val="0"/>
+          <w:i w:val="0"/>
+          <w:iCs w:val="0"/>
+          <w:sz w:val="24"/>
+          <w:szCs w:val="24"/>
+        </w:rPr>
+        <w:t xml:space="preserve"> parece evidente el por qué escoger esta arquitectura para un proyecto pequeño. Costear un servidor que aloje partidas pequeñas de entre 2 a 4 jugadores no es rentable</w:t>
+      </w:r>
+      <w:r>
+        <w:rPr>
+          <w:rFonts w:ascii="Arial Nova" w:hAnsi="Arial Nova" w:eastAsia="Arial Nova" w:cs="Arial Nova"/>
+          <w:b w:val="0"/>
+          <w:bCs w:val="0"/>
+          <w:i w:val="0"/>
+          <w:iCs w:val="0"/>
+          <w:sz w:val="24"/>
+          <w:szCs w:val="24"/>
+        </w:rPr>
+        <w:t>.</w:t>
       </w:r>
     </w:p>
     <w:p>
@@ -2251,6 +2262,174 @@
           <w:szCs w:val="24"/>
         </w:rPr>
         <w:t>, que por defecto utiliza la arquitectura P2P.</w:t>
+      </w:r>
+    </w:p>
+    <w:p>
+      <w:pPr>
+        <w:pStyle w:val="Normal"/>
+        <w:bidi w:val="0"/>
+        <w:spacing w:before="0" w:beforeAutospacing="off" w:after="160" w:afterAutospacing="off" w:line="259" w:lineRule="auto"/>
+        <w:ind w:left="0" w:right="0"/>
+        <w:jc w:val="left"/>
+        <w:rPr>
+          <w:rFonts w:ascii="Arial Nova" w:hAnsi="Arial Nova" w:eastAsia="Arial Nova" w:cs="Arial Nova"/>
+          <w:b w:val="0"/>
+          <w:bCs w:val="0"/>
+          <w:i w:val="0"/>
+          <w:iCs w:val="0"/>
+          <w:sz w:val="24"/>
+          <w:szCs w:val="24"/>
+        </w:rPr>
+      </w:pPr>
+      <w:r>
+        <w:rPr>
+          <w:rFonts w:ascii="Arial Nova" w:hAnsi="Arial Nova" w:eastAsia="Arial Nova" w:cs="Arial Nova"/>
+          <w:b w:val="0"/>
+          <w:bCs w:val="0"/>
+          <w:i w:val="0"/>
+          <w:iCs w:val="0"/>
+          <w:sz w:val="24"/>
+          <w:szCs w:val="24"/>
+        </w:rPr>
+        <w:t>Cabe resaltar que la arquitectura peer-</w:t>
+      </w:r>
+      <w:r>
+        <w:rPr>
+          <w:rFonts w:ascii="Arial Nova" w:hAnsi="Arial Nova" w:eastAsia="Arial Nova" w:cs="Arial Nova"/>
+          <w:b w:val="0"/>
+          <w:bCs w:val="0"/>
+          <w:i w:val="0"/>
+          <w:iCs w:val="0"/>
+          <w:sz w:val="24"/>
+          <w:szCs w:val="24"/>
+        </w:rPr>
+        <w:t>to</w:t>
+      </w:r>
+      <w:r>
+        <w:rPr>
+          <w:rFonts w:ascii="Arial Nova" w:hAnsi="Arial Nova" w:eastAsia="Arial Nova" w:cs="Arial Nova"/>
+          <w:b w:val="0"/>
+          <w:bCs w:val="0"/>
+          <w:i w:val="0"/>
+          <w:iCs w:val="0"/>
+          <w:sz w:val="24"/>
+          <w:szCs w:val="24"/>
+        </w:rPr>
+        <w:t xml:space="preserve">-peer no es una solución viable para proyectos con una gran escalabilidad y en </w:t>
+      </w:r>
+      <w:r>
+        <w:rPr>
+          <w:rFonts w:ascii="Arial Nova" w:hAnsi="Arial Nova" w:eastAsia="Arial Nova" w:cs="Arial Nova"/>
+          <w:b w:val="0"/>
+          <w:bCs w:val="0"/>
+          <w:i w:val="0"/>
+          <w:iCs w:val="0"/>
+          <w:sz w:val="24"/>
+          <w:szCs w:val="24"/>
+        </w:rPr>
+        <w:t>los cuales queremos fiabilidad. El peer-</w:t>
+      </w:r>
+      <w:r>
+        <w:rPr>
+          <w:rFonts w:ascii="Arial Nova" w:hAnsi="Arial Nova" w:eastAsia="Arial Nova" w:cs="Arial Nova"/>
+          <w:b w:val="0"/>
+          <w:bCs w:val="0"/>
+          <w:i w:val="0"/>
+          <w:iCs w:val="0"/>
+          <w:sz w:val="24"/>
+          <w:szCs w:val="24"/>
+        </w:rPr>
+        <w:t>to</w:t>
+      </w:r>
+      <w:r>
+        <w:rPr>
+          <w:rFonts w:ascii="Arial Nova" w:hAnsi="Arial Nova" w:eastAsia="Arial Nova" w:cs="Arial Nova"/>
+          <w:b w:val="0"/>
+          <w:bCs w:val="0"/>
+          <w:i w:val="0"/>
+          <w:iCs w:val="0"/>
+          <w:sz w:val="24"/>
+          <w:szCs w:val="24"/>
+        </w:rPr>
+        <w:t xml:space="preserve">-peer facilita muchísimo las trampas o </w:t>
+      </w:r>
+      <w:r>
+        <w:rPr>
+          <w:rFonts w:ascii="Arial Nova" w:hAnsi="Arial Nova" w:eastAsia="Arial Nova" w:cs="Arial Nova"/>
+          <w:b w:val="0"/>
+          <w:bCs w:val="0"/>
+          <w:i w:val="1"/>
+          <w:iCs w:val="1"/>
+          <w:sz w:val="24"/>
+          <w:szCs w:val="24"/>
+        </w:rPr>
+        <w:t>cheating</w:t>
+      </w:r>
+      <w:r>
+        <w:rPr>
+          <w:rFonts w:ascii="Arial Nova" w:hAnsi="Arial Nova" w:eastAsia="Arial Nova" w:cs="Arial Nova"/>
+          <w:b w:val="0"/>
+          <w:bCs w:val="0"/>
+          <w:i w:val="1"/>
+          <w:iCs w:val="1"/>
+          <w:sz w:val="24"/>
+          <w:szCs w:val="24"/>
+        </w:rPr>
+        <w:t xml:space="preserve"> </w:t>
+      </w:r>
+      <w:r>
+        <w:rPr>
+          <w:rFonts w:ascii="Arial Nova" w:hAnsi="Arial Nova" w:eastAsia="Arial Nova" w:cs="Arial Nova"/>
+          <w:b w:val="0"/>
+          <w:bCs w:val="0"/>
+          <w:i w:val="0"/>
+          <w:iCs w:val="0"/>
+          <w:sz w:val="24"/>
+          <w:szCs w:val="24"/>
+        </w:rPr>
+        <w:t>en los videojuegos, ya que no somos capaces de controlar lo que pasa en la partida de los usuarios porque no poseemos el servidor.</w:t>
+      </w:r>
+    </w:p>
+    <w:p>
+      <w:pPr>
+        <w:pStyle w:val="Normal"/>
+        <w:bidi w:val="0"/>
+        <w:spacing w:before="0" w:beforeAutospacing="off" w:after="160" w:afterAutospacing="off" w:line="259" w:lineRule="auto"/>
+        <w:ind w:left="0" w:right="0"/>
+        <w:jc w:val="left"/>
+        <w:rPr>
+          <w:rFonts w:ascii="Arial Nova" w:hAnsi="Arial Nova" w:eastAsia="Arial Nova" w:cs="Arial Nova"/>
+          <w:b w:val="0"/>
+          <w:bCs w:val="0"/>
+          <w:i w:val="0"/>
+          <w:iCs w:val="0"/>
+          <w:sz w:val="24"/>
+          <w:szCs w:val="24"/>
+        </w:rPr>
+      </w:pPr>
+      <w:r>
+        <w:rPr>
+          <w:rFonts w:ascii="Arial Nova" w:hAnsi="Arial Nova" w:eastAsia="Arial Nova" w:cs="Arial Nova"/>
+          <w:b w:val="0"/>
+          <w:bCs w:val="0"/>
+          <w:i w:val="0"/>
+          <w:iCs w:val="0"/>
+          <w:sz w:val="24"/>
+          <w:szCs w:val="24"/>
+        </w:rPr>
+        <w:t>Una vez explicado todo esto, nos quedamos definitivamente con el P2P. No nos importa que la gente haga trampas ni queremos que sea escalable por el momento, queremos sencillez y la</w:t>
+      </w:r>
+      <w:r>
+        <w:rPr>
+          <w:rFonts w:ascii="Arial Nova" w:hAnsi="Arial Nova" w:eastAsia="Arial Nova" w:cs="Arial Nova"/>
+          <w:b w:val="0"/>
+          <w:bCs w:val="0"/>
+          <w:i w:val="0"/>
+          <w:iCs w:val="0"/>
+          <w:sz w:val="24"/>
+          <w:szCs w:val="24"/>
+        </w:rPr>
+        <w:t xml:space="preserve"> posibilidad de jugar online sin romperse la cabeza.</w:t>
       </w:r>
     </w:p>
     <w:p>
@@ -2792,7 +2971,31 @@
           <w:sz w:val="24"/>
           <w:szCs w:val="24"/>
         </w:rPr>
-        <w:t xml:space="preserve"> obtenidos, a la planificación del trabajo, con diferentes esquemas y tableros.</w:t>
+        <w:t xml:space="preserve"> obtenidos</w:t>
+      </w:r>
+      <w:r>
+        <w:rPr>
+          <w:rFonts w:ascii="Arial Nova" w:hAnsi="Arial Nova" w:eastAsia="Arial Nova" w:cs="Arial Nova"/>
+          <w:b w:val="0"/>
+          <w:bCs w:val="0"/>
+          <w:i w:val="0"/>
+          <w:iCs w:val="0"/>
+          <w:sz w:val="24"/>
+          <w:szCs w:val="24"/>
+        </w:rPr>
+        <w:t xml:space="preserve"> y</w:t>
+      </w:r>
+      <w:r>
+        <w:rPr>
+          <w:rFonts w:ascii="Arial Nova" w:hAnsi="Arial Nova" w:eastAsia="Arial Nova" w:cs="Arial Nova"/>
+          <w:b w:val="0"/>
+          <w:bCs w:val="0"/>
+          <w:i w:val="0"/>
+          <w:iCs w:val="0"/>
+          <w:sz w:val="24"/>
+          <w:szCs w:val="24"/>
+        </w:rPr>
+        <w:t xml:space="preserve"> a la planificación del trabajo, con diferentes esquemas y tableros.</w:t>
       </w:r>
     </w:p>
     <w:p>
@@ -3645,180 +3848,6 @@
           <w:szCs w:val="24"/>
         </w:rPr>
         <w:t>-- TODO Completar</w:t>
-      </w:r>
-    </w:p>
-    <w:p>
-      <w:pPr>
-        <w:pStyle w:val="Normal"/>
-        <w:bidi w:val="0"/>
-        <w:spacing w:before="0" w:beforeAutospacing="off" w:after="160" w:afterAutospacing="off" w:line="259" w:lineRule="auto"/>
-        <w:ind w:left="0" w:right="0"/>
-        <w:jc w:val="left"/>
-        <w:rPr>
-          <w:rFonts w:ascii="Arial Nova" w:hAnsi="Arial Nova" w:eastAsia="Arial Nova" w:cs="Arial Nova"/>
-          <w:b w:val="0"/>
-          <w:bCs w:val="0"/>
-          <w:i w:val="0"/>
-          <w:iCs w:val="0"/>
-          <w:sz w:val="24"/>
-          <w:szCs w:val="24"/>
-        </w:rPr>
-      </w:pPr>
-      <w:r>
-        <w:rPr>
-          <w:rFonts w:ascii="Arial Nova" w:hAnsi="Arial Nova" w:eastAsia="Arial Nova" w:cs="Arial Nova"/>
-          <w:b w:val="0"/>
-          <w:bCs w:val="0"/>
-          <w:i w:val="0"/>
-          <w:iCs w:val="0"/>
-          <w:sz w:val="24"/>
-          <w:szCs w:val="24"/>
-        </w:rPr>
-        <w:t xml:space="preserve">Juegos: </w:t>
-      </w:r>
-      <w:r>
-        <w:rPr>
-          <w:rFonts w:ascii="Arial Nova" w:hAnsi="Arial Nova" w:eastAsia="Arial Nova" w:cs="Arial Nova"/>
-          <w:b w:val="0"/>
-          <w:bCs w:val="0"/>
-          <w:i w:val="0"/>
-          <w:iCs w:val="0"/>
-          <w:sz w:val="24"/>
-          <w:szCs w:val="24"/>
-        </w:rPr>
-        <w:t>The</w:t>
-      </w:r>
-      <w:r>
-        <w:rPr>
-          <w:rFonts w:ascii="Arial Nova" w:hAnsi="Arial Nova" w:eastAsia="Arial Nova" w:cs="Arial Nova"/>
-          <w:b w:val="0"/>
-          <w:bCs w:val="0"/>
-          <w:i w:val="0"/>
-          <w:iCs w:val="0"/>
-          <w:sz w:val="24"/>
-          <w:szCs w:val="24"/>
-        </w:rPr>
-        <w:t xml:space="preserve"> </w:t>
-      </w:r>
-      <w:r>
-        <w:rPr>
-          <w:rFonts w:ascii="Arial Nova" w:hAnsi="Arial Nova" w:eastAsia="Arial Nova" w:cs="Arial Nova"/>
-          <w:b w:val="0"/>
-          <w:bCs w:val="0"/>
-          <w:i w:val="0"/>
-          <w:iCs w:val="0"/>
-          <w:sz w:val="24"/>
-          <w:szCs w:val="24"/>
-        </w:rPr>
-        <w:t>Binding</w:t>
-      </w:r>
-      <w:r>
-        <w:rPr>
-          <w:rFonts w:ascii="Arial Nova" w:hAnsi="Arial Nova" w:eastAsia="Arial Nova" w:cs="Arial Nova"/>
-          <w:b w:val="0"/>
-          <w:bCs w:val="0"/>
-          <w:i w:val="0"/>
-          <w:iCs w:val="0"/>
-          <w:sz w:val="24"/>
-          <w:szCs w:val="24"/>
-        </w:rPr>
-        <w:t xml:space="preserve"> </w:t>
-      </w:r>
-      <w:r>
-        <w:rPr>
-          <w:rFonts w:ascii="Arial Nova" w:hAnsi="Arial Nova" w:eastAsia="Arial Nova" w:cs="Arial Nova"/>
-          <w:b w:val="0"/>
-          <w:bCs w:val="0"/>
-          <w:i w:val="0"/>
-          <w:iCs w:val="0"/>
-          <w:sz w:val="24"/>
-          <w:szCs w:val="24"/>
-        </w:rPr>
-        <w:t>Of</w:t>
-      </w:r>
-      <w:r>
-        <w:rPr>
-          <w:rFonts w:ascii="Arial Nova" w:hAnsi="Arial Nova" w:eastAsia="Arial Nova" w:cs="Arial Nova"/>
-          <w:b w:val="0"/>
-          <w:bCs w:val="0"/>
-          <w:i w:val="0"/>
-          <w:iCs w:val="0"/>
-          <w:sz w:val="24"/>
-          <w:szCs w:val="24"/>
-        </w:rPr>
-        <w:t xml:space="preserve"> Isaac, </w:t>
-      </w:r>
-      <w:r>
-        <w:rPr>
-          <w:rFonts w:ascii="Arial Nova" w:hAnsi="Arial Nova" w:eastAsia="Arial Nova" w:cs="Arial Nova"/>
-          <w:b w:val="0"/>
-          <w:bCs w:val="0"/>
-          <w:i w:val="0"/>
-          <w:iCs w:val="0"/>
-          <w:sz w:val="24"/>
-          <w:szCs w:val="24"/>
-        </w:rPr>
-        <w:t>Enter</w:t>
-      </w:r>
-      <w:r>
-        <w:rPr>
-          <w:rFonts w:ascii="Arial Nova" w:hAnsi="Arial Nova" w:eastAsia="Arial Nova" w:cs="Arial Nova"/>
-          <w:b w:val="0"/>
-          <w:bCs w:val="0"/>
-          <w:i w:val="0"/>
-          <w:iCs w:val="0"/>
-          <w:sz w:val="24"/>
-          <w:szCs w:val="24"/>
-        </w:rPr>
-        <w:t xml:space="preserve"> </w:t>
-      </w:r>
-      <w:r>
-        <w:rPr>
-          <w:rFonts w:ascii="Arial Nova" w:hAnsi="Arial Nova" w:eastAsia="Arial Nova" w:cs="Arial Nova"/>
-          <w:b w:val="0"/>
-          <w:bCs w:val="0"/>
-          <w:i w:val="0"/>
-          <w:iCs w:val="0"/>
-          <w:sz w:val="24"/>
-          <w:szCs w:val="24"/>
-        </w:rPr>
-        <w:t>the</w:t>
-      </w:r>
-      <w:r>
-        <w:rPr>
-          <w:rFonts w:ascii="Arial Nova" w:hAnsi="Arial Nova" w:eastAsia="Arial Nova" w:cs="Arial Nova"/>
-          <w:b w:val="0"/>
-          <w:bCs w:val="0"/>
-          <w:i w:val="0"/>
-          <w:iCs w:val="0"/>
-          <w:sz w:val="24"/>
-          <w:szCs w:val="24"/>
-        </w:rPr>
-        <w:t xml:space="preserve"> </w:t>
-      </w:r>
-      <w:r>
-        <w:rPr>
-          <w:rFonts w:ascii="Arial Nova" w:hAnsi="Arial Nova" w:eastAsia="Arial Nova" w:cs="Arial Nova"/>
-          <w:b w:val="0"/>
-          <w:bCs w:val="0"/>
-          <w:i w:val="0"/>
-          <w:iCs w:val="0"/>
-          <w:sz w:val="24"/>
-          <w:szCs w:val="24"/>
-        </w:rPr>
-        <w:t>Gungeon</w:t>
-      </w:r>
-      <w:r>
-        <w:rPr>
-          <w:rFonts w:ascii="Arial Nova" w:hAnsi="Arial Nova" w:eastAsia="Arial Nova" w:cs="Arial Nova"/>
-          <w:b w:val="0"/>
-          <w:bCs w:val="0"/>
-          <w:i w:val="0"/>
-          <w:iCs w:val="0"/>
-          <w:sz w:val="24"/>
-          <w:szCs w:val="24"/>
-        </w:rPr>
-        <w:t>, Nuclear Throne</w:t>
       </w:r>
     </w:p>
     <w:p>

</xml_diff>